<commit_message>
no back, buen funcionamiento form_Fomope
</commit_message>
<xml_diff>
--- a/roles/Documento02.docx
+++ b/roles/Documento02.docx
@@ -109,7 +109,7 @@
           <w:rFonts w:ascii="Montserrat" w:eastAsia="Times New Roman" w:hAnsi="Montserrat" w:cs="Tahoma"/>
           <w:lang w:eastAsia="es-ES"/>
         </w:rPr>
-        <w:t xml:space="preserve"> MARIA FERNANDA</w:t>
+        <w:t xml:space="preserve"> KEVIN DANIEL</w:t>
       </w:r>
       <w:r>
         <w:rPr>
@@ -123,14 +123,14 @@
           <w:rFonts w:ascii="Montserrat" w:eastAsia="Times New Roman" w:hAnsi="Montserrat" w:cs="Tahoma"/>
           <w:lang w:eastAsia="es-ES"/>
         </w:rPr>
-        <w:t>RODRIGUEZ</w:t>
+        <w:t>CASTELLANOS</w:t>
       </w:r>
       <w:r>
         <w:rPr>
           <w:rFonts w:ascii="Montserrat" w:eastAsia="Times New Roman" w:hAnsi="Montserrat" w:cs="Tahoma"/>
           <w:lang w:eastAsia="es-ES"/>
         </w:rPr>
-        <w:t xml:space="preserve"> BARRAZA</w:t>
+        <w:t xml:space="preserve"> ESQUIVEL</w:t>
       </w:r>
       <w:r>
         <w:t xml:space="preserve"> </w:t>
@@ -140,7 +140,7 @@
           <w:rFonts w:ascii="Montserrat" w:eastAsia="Times New Roman" w:hAnsi="Montserrat" w:cs="Tahoma"/>
           <w:lang w:eastAsia="es-ES"/>
         </w:rPr>
-        <w:t>Q00 CENTRO NACIONAL DE TRASPLANTES</w:t>
+        <w:t>NBQ HOSPITAL REGIONAL DE ALTA ESPECIALIDAD DEL BAJÍO</w:t>
       </w:r>
       <w:r>
         <w:rPr>
@@ -1736,7 +1736,7 @@
         <w:b/>
         <w:color w:val="807F83"/>
       </w:rPr>
-      <w:t>24-04-2020</w:t>
+      <w:t>30-04-2020</w:t>
     </w:r>
     <w:r>
       <w:rPr>
@@ -1849,7 +1849,7 @@
         <w:rFonts w:ascii="Montserrat SemiBold" w:eastAsia="Times New Roman" w:hAnsi="Montserrat SemiBold"/>
         <w:lang w:val="pt-BR"/>
       </w:rPr>
-      <w:t>34</w:t>
+      <w:t>33</w:t>
     </w:r>
     <w:bookmarkStart w:id="0" w:name="_GoBack"/>
     <w:bookmarkEnd w:id="0"/>

</xml_diff>